<commit_message>
:fire: got the Milestone mostly done, just some bug fixes and cleanup left
</commit_message>
<xml_diff>
--- a/Wk5/Activity5WriteUp.docx
+++ b/Wk5/Activity5WriteUp.docx
@@ -82,13 +82,20 @@
       <w:r>
         <w:t>.</w:t>
       </w:r>
+      <w:r>
+        <w:t xml:space="preserve"> A false button also exists, which is clearly labeled as such. If it is clicked, it counts against the player towards the 3 false clicks that are required to lose the match.</w:t>
+      </w:r>
     </w:p>
     <w:p/>
     <w:p>
       <w:r>
-        <w:t xml:space="preserve"> </w:t>
-      </w:r>
-    </w:p>
+        <w:t>I completed the rest of the challenges except for the last two, which require adding the functionality of “levels” of difficulty to the game or resizing the button as the game progression moves forward.</w:t>
+      </w:r>
+      <w:r>
+        <w:t xml:space="preserve"> I wasn’t able to sink that time in to complete those last couple requirements.</w:t>
+      </w:r>
+    </w:p>
+    <w:p/>
     <w:p/>
     <w:p>
       <w:pPr>
@@ -111,11 +118,12 @@
         <w:rPr>
           <w:noProof/>
         </w:rPr>
+        <w:lastRenderedPageBreak/>
         <w:drawing>
-          <wp:inline distT="0" distB="0" distL="0" distR="0" wp14:anchorId="7299A15C" wp14:editId="6A6957B9">
-            <wp:extent cx="4406900" cy="3746500"/>
-            <wp:effectExtent l="0" t="0" r="0" b="0"/>
-            <wp:docPr id="11" name="Picture 11" descr="Graphical user interface, application&#10;&#10;Description automatically generated"/>
+          <wp:inline distT="0" distB="0" distL="0" distR="0" wp14:anchorId="467B7499" wp14:editId="0D29ABA9">
+            <wp:extent cx="5943600" cy="4286885"/>
+            <wp:effectExtent l="0" t="0" r="0" b="5715"/>
+            <wp:docPr id="1" name="Picture 1" descr="Graphical user interface, text, application&#10;&#10;Description automatically generated"/>
             <wp:cNvGraphicFramePr>
               <a:graphicFrameLocks xmlns:a="http://schemas.openxmlformats.org/drawingml/2006/main" noChangeAspect="1"/>
             </wp:cNvGraphicFramePr>
@@ -123,7 +131,7 @@
               <a:graphicData uri="http://schemas.openxmlformats.org/drawingml/2006/picture">
                 <pic:pic xmlns:pic="http://schemas.openxmlformats.org/drawingml/2006/picture">
                   <pic:nvPicPr>
-                    <pic:cNvPr id="11" name="Picture 11" descr="Graphical user interface, application&#10;&#10;Description automatically generated"/>
+                    <pic:cNvPr id="1" name="Picture 1" descr="Graphical user interface, text, application&#10;&#10;Description automatically generated"/>
                     <pic:cNvPicPr/>
                   </pic:nvPicPr>
                   <pic:blipFill>
@@ -141,7 +149,7 @@
                   <pic:spPr>
                     <a:xfrm>
                       <a:off x="0" y="0"/>
-                      <a:ext cx="4406900" cy="3746500"/>
+                      <a:ext cx="5943600" cy="4286885"/>
                     </a:xfrm>
                     <a:prstGeom prst="rect">
                       <a:avLst/>
@@ -166,23 +174,7 @@
           <w:i/>
           <w:iCs/>
         </w:rPr>
-        <w:t xml:space="preserve">The blank </w:t>
-      </w:r>
-      <w:proofErr w:type="gramStart"/>
-      <w:r>
-        <w:rPr>
-          <w:i/>
-          <w:iCs/>
-        </w:rPr>
-        <w:t>Super Hero</w:t>
-      </w:r>
-      <w:proofErr w:type="gramEnd"/>
-      <w:r>
-        <w:rPr>
-          <w:i/>
-          <w:iCs/>
-        </w:rPr>
-        <w:t xml:space="preserve"> Maker form.</w:t>
+        <w:t>“Whack-a-mole” game in losing state, after hitting 3 illegal clicks.</w:t>
       </w:r>
     </w:p>
     <w:p>
@@ -200,18 +192,25 @@
           <w:iCs/>
         </w:rPr>
       </w:pPr>
+    </w:p>
+    <w:p>
+      <w:pPr>
+        <w:rPr>
+          <w:i/>
+          <w:iCs/>
+        </w:rPr>
+      </w:pPr>
       <w:r>
         <w:rPr>
           <w:i/>
           <w:iCs/>
           <w:noProof/>
         </w:rPr>
-        <w:lastRenderedPageBreak/>
         <w:drawing>
-          <wp:inline distT="0" distB="0" distL="0" distR="0" wp14:anchorId="39830A14" wp14:editId="224287C6">
-            <wp:extent cx="4368800" cy="3733800"/>
-            <wp:effectExtent l="0" t="0" r="0" b="0"/>
-            <wp:docPr id="12" name="Picture 12" descr="Graphical user interface, application&#10;&#10;Description automatically generated"/>
+          <wp:inline distT="0" distB="0" distL="0" distR="0" wp14:anchorId="0D8EAB2F" wp14:editId="2BA4A834">
+            <wp:extent cx="3805311" cy="2719009"/>
+            <wp:effectExtent l="0" t="0" r="5080" b="0"/>
+            <wp:docPr id="2" name="Picture 2" descr="Graphical user interface, text, application, email&#10;&#10;Description automatically generated"/>
             <wp:cNvGraphicFramePr>
               <a:graphicFrameLocks xmlns:a="http://schemas.openxmlformats.org/drawingml/2006/main" noChangeAspect="1"/>
             </wp:cNvGraphicFramePr>
@@ -219,11 +218,11 @@
               <a:graphicData uri="http://schemas.openxmlformats.org/drawingml/2006/picture">
                 <pic:pic xmlns:pic="http://schemas.openxmlformats.org/drawingml/2006/picture">
                   <pic:nvPicPr>
-                    <pic:cNvPr id="12" name="Picture 12" descr="Graphical user interface, application&#10;&#10;Description automatically generated"/>
+                    <pic:cNvPr id="2" name="Picture 2" descr="Graphical user interface, text, application, email&#10;&#10;Description automatically generated"/>
                     <pic:cNvPicPr/>
                   </pic:nvPicPr>
                   <pic:blipFill>
-                    <a:blip r:embed="rId5">
+                    <a:blip r:embed="rId5" cstate="print">
                       <a:extLst>
                         <a:ext uri="{28A0092B-C50C-407E-A947-70E740481C1C}">
                           <a14:useLocalDpi xmlns:a14="http://schemas.microsoft.com/office/drawing/2010/main" val="0"/>
@@ -237,7 +236,7 @@
                   <pic:spPr>
                     <a:xfrm>
                       <a:off x="0" y="0"/>
-                      <a:ext cx="4368800" cy="3733800"/>
+                      <a:ext cx="3814446" cy="2725536"/>
                     </a:xfrm>
                     <a:prstGeom prst="rect">
                       <a:avLst/>
@@ -262,325 +261,49 @@
           <w:i/>
           <w:iCs/>
         </w:rPr>
-        <w:t xml:space="preserve">The </w:t>
-      </w:r>
-      <w:proofErr w:type="gramStart"/>
-      <w:r>
-        <w:rPr>
-          <w:i/>
-          <w:iCs/>
-        </w:rPr>
-        <w:t>Super Hero</w:t>
-      </w:r>
-      <w:proofErr w:type="gramEnd"/>
-      <w:r>
-        <w:rPr>
-          <w:i/>
-          <w:iCs/>
-        </w:rPr>
-        <w:t xml:space="preserve"> Form with sample values.</w:t>
-      </w:r>
-    </w:p>
-    <w:p>
-      <w:pPr>
-        <w:rPr>
-          <w:i/>
-          <w:iCs/>
-        </w:rPr>
-      </w:pPr>
-    </w:p>
-    <w:p>
-      <w:pPr>
-        <w:rPr>
-          <w:i/>
-          <w:iCs/>
-        </w:rPr>
-      </w:pPr>
-      <w:r>
-        <w:rPr>
-          <w:i/>
-          <w:iCs/>
-          <w:noProof/>
-        </w:rPr>
-        <w:drawing>
-          <wp:inline distT="0" distB="0" distL="0" distR="0" wp14:anchorId="3B0AF09C" wp14:editId="6590F458">
-            <wp:extent cx="3713871" cy="3098555"/>
-            <wp:effectExtent l="0" t="0" r="0" b="635"/>
-            <wp:docPr id="15" name="Picture 15" descr="Graphical user interface, application&#10;&#10;Description automatically generated"/>
-            <wp:cNvGraphicFramePr>
-              <a:graphicFrameLocks xmlns:a="http://schemas.openxmlformats.org/drawingml/2006/main" noChangeAspect="1"/>
-            </wp:cNvGraphicFramePr>
-            <a:graphic xmlns:a="http://schemas.openxmlformats.org/drawingml/2006/main">
-              <a:graphicData uri="http://schemas.openxmlformats.org/drawingml/2006/picture">
-                <pic:pic xmlns:pic="http://schemas.openxmlformats.org/drawingml/2006/picture">
-                  <pic:nvPicPr>
-                    <pic:cNvPr id="15" name="Picture 15" descr="Graphical user interface, application&#10;&#10;Description automatically generated"/>
-                    <pic:cNvPicPr/>
-                  </pic:nvPicPr>
-                  <pic:blipFill>
-                    <a:blip r:embed="rId6">
-                      <a:extLst>
-                        <a:ext uri="{28A0092B-C50C-407E-A947-70E740481C1C}">
-                          <a14:useLocalDpi xmlns:a14="http://schemas.microsoft.com/office/drawing/2010/main" val="0"/>
-                        </a:ext>
-                      </a:extLst>
-                    </a:blip>
-                    <a:stretch>
-                      <a:fillRect/>
-                    </a:stretch>
-                  </pic:blipFill>
-                  <pic:spPr>
-                    <a:xfrm>
-                      <a:off x="0" y="0"/>
-                      <a:ext cx="3726496" cy="3109088"/>
-                    </a:xfrm>
-                    <a:prstGeom prst="rect">
-                      <a:avLst/>
-                    </a:prstGeom>
-                  </pic:spPr>
-                </pic:pic>
-              </a:graphicData>
-            </a:graphic>
-          </wp:inline>
-        </w:drawing>
-      </w:r>
-    </w:p>
-    <w:p>
-      <w:pPr>
-        <w:rPr>
-          <w:i/>
-          <w:iCs/>
-        </w:rPr>
-      </w:pPr>
-      <w:proofErr w:type="gramStart"/>
-      <w:r>
-        <w:rPr>
-          <w:i/>
-          <w:iCs/>
-        </w:rPr>
-        <w:t>Partially-filled</w:t>
-      </w:r>
-      <w:proofErr w:type="gramEnd"/>
-      <w:r>
-        <w:rPr>
-          <w:i/>
-          <w:iCs/>
-        </w:rPr>
-        <w:t xml:space="preserve"> form with the added Physical Attribute auto-adjustment challenge code</w:t>
-      </w:r>
-      <w:r>
-        <w:rPr>
-          <w:i/>
-          <w:iCs/>
-        </w:rPr>
-        <w:t>, which caps attributes at 100 maximum.</w:t>
-      </w:r>
-    </w:p>
-    <w:p>
-      <w:pPr>
-        <w:rPr>
-          <w:i/>
-          <w:iCs/>
-        </w:rPr>
-      </w:pPr>
-    </w:p>
-    <w:p>
-      <w:pPr>
-        <w:rPr>
-          <w:i/>
-          <w:iCs/>
-        </w:rPr>
-      </w:pPr>
-      <w:r>
-        <w:rPr>
-          <w:i/>
-          <w:iCs/>
-          <w:noProof/>
-        </w:rPr>
-        <w:lastRenderedPageBreak/>
-        <w:drawing>
-          <wp:inline distT="0" distB="0" distL="0" distR="0" wp14:anchorId="7B164216" wp14:editId="40FDD72B">
-            <wp:extent cx="3009900" cy="1930400"/>
-            <wp:effectExtent l="0" t="0" r="0" b="0"/>
-            <wp:docPr id="13" name="Picture 13" descr="Graphical user interface, text&#10;&#10;Description automatically generated"/>
-            <wp:cNvGraphicFramePr>
-              <a:graphicFrameLocks xmlns:a="http://schemas.openxmlformats.org/drawingml/2006/main" noChangeAspect="1"/>
-            </wp:cNvGraphicFramePr>
-            <a:graphic xmlns:a="http://schemas.openxmlformats.org/drawingml/2006/main">
-              <a:graphicData uri="http://schemas.openxmlformats.org/drawingml/2006/picture">
-                <pic:pic xmlns:pic="http://schemas.openxmlformats.org/drawingml/2006/picture">
-                  <pic:nvPicPr>
-                    <pic:cNvPr id="13" name="Picture 13" descr="Graphical user interface, text&#10;&#10;Description automatically generated"/>
-                    <pic:cNvPicPr/>
-                  </pic:nvPicPr>
-                  <pic:blipFill>
-                    <a:blip r:embed="rId7">
-                      <a:extLst>
-                        <a:ext uri="{28A0092B-C50C-407E-A947-70E740481C1C}">
-                          <a14:useLocalDpi xmlns:a14="http://schemas.microsoft.com/office/drawing/2010/main" val="0"/>
-                        </a:ext>
-                      </a:extLst>
-                    </a:blip>
-                    <a:stretch>
-                      <a:fillRect/>
-                    </a:stretch>
-                  </pic:blipFill>
-                  <pic:spPr>
-                    <a:xfrm>
-                      <a:off x="0" y="0"/>
-                      <a:ext cx="3009900" cy="1930400"/>
-                    </a:xfrm>
-                    <a:prstGeom prst="rect">
-                      <a:avLst/>
-                    </a:prstGeom>
-                  </pic:spPr>
-                </pic:pic>
-              </a:graphicData>
-            </a:graphic>
-          </wp:inline>
-        </w:drawing>
-      </w:r>
-    </w:p>
-    <w:p>
-      <w:pPr>
-        <w:rPr>
-          <w:i/>
-          <w:iCs/>
-        </w:rPr>
-      </w:pPr>
-      <w:r>
-        <w:rPr>
-          <w:i/>
-          <w:iCs/>
-        </w:rPr>
-        <w:t xml:space="preserve">The second form, which displays a data list of </w:t>
-      </w:r>
-      <w:proofErr w:type="gramStart"/>
-      <w:r>
-        <w:rPr>
-          <w:i/>
-          <w:iCs/>
-        </w:rPr>
-        <w:t>super heroes</w:t>
-      </w:r>
-      <w:proofErr w:type="gramEnd"/>
-      <w:r>
-        <w:rPr>
-          <w:i/>
-          <w:iCs/>
-        </w:rPr>
-        <w:t xml:space="preserve"> and their metadata in a </w:t>
-      </w:r>
-      <w:proofErr w:type="spellStart"/>
-      <w:r>
-        <w:rPr>
-          <w:i/>
-          <w:iCs/>
-        </w:rPr>
-        <w:t>TextBox</w:t>
-      </w:r>
-      <w:proofErr w:type="spellEnd"/>
-      <w:r>
-        <w:rPr>
-          <w:i/>
-          <w:iCs/>
-        </w:rPr>
-        <w:t>.</w:t>
-      </w:r>
-    </w:p>
-    <w:p>
-      <w:pPr>
-        <w:rPr>
-          <w:i/>
-          <w:iCs/>
-        </w:rPr>
-      </w:pPr>
-    </w:p>
-    <w:p>
-      <w:pPr>
-        <w:rPr>
-          <w:i/>
-          <w:iCs/>
-        </w:rPr>
-      </w:pPr>
-      <w:r>
-        <w:rPr>
-          <w:i/>
-          <w:iCs/>
-          <w:noProof/>
-        </w:rPr>
-        <w:drawing>
-          <wp:inline distT="0" distB="0" distL="0" distR="0" wp14:anchorId="0CA7CF67" wp14:editId="469544E3">
-            <wp:extent cx="2946400" cy="1841500"/>
-            <wp:effectExtent l="0" t="0" r="0" b="0"/>
-            <wp:docPr id="14" name="Picture 14" descr="Text&#10;&#10;Description automatically generated"/>
-            <wp:cNvGraphicFramePr>
-              <a:graphicFrameLocks xmlns:a="http://schemas.openxmlformats.org/drawingml/2006/main" noChangeAspect="1"/>
-            </wp:cNvGraphicFramePr>
-            <a:graphic xmlns:a="http://schemas.openxmlformats.org/drawingml/2006/main">
-              <a:graphicData uri="http://schemas.openxmlformats.org/drawingml/2006/picture">
-                <pic:pic xmlns:pic="http://schemas.openxmlformats.org/drawingml/2006/picture">
-                  <pic:nvPicPr>
-                    <pic:cNvPr id="14" name="Picture 14" descr="Text&#10;&#10;Description automatically generated"/>
-                    <pic:cNvPicPr/>
-                  </pic:nvPicPr>
-                  <pic:blipFill>
-                    <a:blip r:embed="rId8">
-                      <a:extLst>
-                        <a:ext uri="{28A0092B-C50C-407E-A947-70E740481C1C}">
-                          <a14:useLocalDpi xmlns:a14="http://schemas.microsoft.com/office/drawing/2010/main" val="0"/>
-                        </a:ext>
-                      </a:extLst>
-                    </a:blip>
-                    <a:stretch>
-                      <a:fillRect/>
-                    </a:stretch>
-                  </pic:blipFill>
-                  <pic:spPr>
-                    <a:xfrm>
-                      <a:off x="0" y="0"/>
-                      <a:ext cx="2946400" cy="1841500"/>
-                    </a:xfrm>
-                    <a:prstGeom prst="rect">
-                      <a:avLst/>
-                    </a:prstGeom>
-                  </pic:spPr>
-                </pic:pic>
-              </a:graphicData>
-            </a:graphic>
-          </wp:inline>
-        </w:drawing>
-      </w:r>
-    </w:p>
-    <w:p>
-      <w:pPr>
-        <w:rPr>
-          <w:i/>
-          <w:iCs/>
-        </w:rPr>
-      </w:pPr>
-      <w:r>
-        <w:rPr>
-          <w:i/>
-          <w:iCs/>
-        </w:rPr>
-        <w:t>(</w:t>
-      </w:r>
-      <w:proofErr w:type="spellStart"/>
-      <w:r>
-        <w:rPr>
-          <w:i/>
-          <w:iCs/>
-        </w:rPr>
-        <w:t>Continuted</w:t>
-      </w:r>
-      <w:proofErr w:type="spellEnd"/>
-      <w:r>
-        <w:rPr>
-          <w:i/>
-          <w:iCs/>
-        </w:rPr>
-        <w:t>) The rest of the second form data, scrolled down.</w:t>
+        <w:t xml:space="preserve">“Whack-a-mole” game in </w:t>
+      </w:r>
+      <w:r>
+        <w:rPr>
+          <w:i/>
+          <w:iCs/>
+        </w:rPr>
+        <w:t>winning</w:t>
+      </w:r>
+      <w:r>
+        <w:rPr>
+          <w:i/>
+          <w:iCs/>
+        </w:rPr>
+        <w:t xml:space="preserve"> state, after hitting </w:t>
+      </w:r>
+      <w:r>
+        <w:rPr>
+          <w:i/>
+          <w:iCs/>
+        </w:rPr>
+        <w:t>5</w:t>
+      </w:r>
+      <w:r>
+        <w:rPr>
+          <w:i/>
+          <w:iCs/>
+        </w:rPr>
+        <w:t xml:space="preserve"> </w:t>
+      </w:r>
+      <w:r>
+        <w:rPr>
+          <w:i/>
+          <w:iCs/>
+        </w:rPr>
+        <w:t>legal</w:t>
+      </w:r>
+      <w:r>
+        <w:rPr>
+          <w:i/>
+          <w:iCs/>
+        </w:rPr>
+        <w:t xml:space="preserve"> clicks.</w:t>
       </w:r>
     </w:p>
     <w:sectPr>

</xml_diff>